<commit_message>
stop player en veille
</commit_message>
<xml_diff>
--- a/Tuto install OS raspberry0w.docx
+++ b/Tuto install OS raspberry0w.docx
@@ -10940,7 +10940,6 @@
         <w:t>/home/pierre/Documents/trig_ir.py</w:t>
       </w:r>
     </w:p>
-    <w:p/>
     <w:p>
       <w:proofErr w:type="gramStart"/>
       <w:r>
@@ -13394,7 +13393,7 @@
   <a:extraClrSchemeLst/>
   <a:extLst>
     <a:ext uri="{05A4C25C-085E-4340-85A3-A5531E510DB2}">
-      <thm15:themeFamily xmlns:thm15="http://schemas.microsoft.com/office/thememl/2012/main" xmlns="" name="Office Theme" id="{62F939B6-93AF-4DB8-9C6B-D6C7DFDC589F}" vid="{4A3C46E8-61CC-4603-A589-7422A47A8E4A}"/>
+      <thm15:themeFamily xmlns="" xmlns:thm15="http://schemas.microsoft.com/office/thememl/2012/main" name="Office Theme" id="{62F939B6-93AF-4DB8-9C6B-D6C7DFDC589F}" vid="{4A3C46E8-61CC-4603-A589-7422A47A8E4A}"/>
     </a:ext>
   </a:extLst>
 </a:theme>
@@ -13405,7 +13404,7 @@
 </file>
 
 <file path=customXml/itemProps1.xml><?xml version="1.0" encoding="utf-8"?>
-<ds:datastoreItem xmlns:ds="http://schemas.openxmlformats.org/officeDocument/2006/customXml" ds:itemID="{EB2B59DB-BE56-4BD1-A83F-EA1662D271F0}">
+<ds:datastoreItem xmlns:ds="http://schemas.openxmlformats.org/officeDocument/2006/customXml" ds:itemID="{E6904D56-D992-4FF7-BBA2-BB2FCB11B045}">
   <ds:schemaRefs>
     <ds:schemaRef ds:uri="http://schemas.openxmlformats.org/officeDocument/2006/bibliography"/>
   </ds:schemaRefs>

</xml_diff>